<commit_message>
update the cv file
</commit_message>
<xml_diff>
--- a/public/CV - SIDERAS EVGENIOS.docx
+++ b/public/CV - SIDERAS EVGENIOS.docx
@@ -180,6 +180,32 @@
           <w:lang w:val="en-US" w:eastAsia="en-US" w:bidi="ar-SA"/>
         </w:rPr>
         <w:t>otorcycle cat. A1</w:t>
+      </w:r>
+    </w:p>
+    <w:p>
+      <w:pPr>
+        <w:pStyle w:val="Normal"/>
+        <w:spacing w:lineRule="auto" w:line="240" w:before="0" w:afterAutospacing="0" w:after="0"/>
+        <w:jc w:val="left"/>
+        <w:rPr>
+          <w:lang w:val="en-US" w:eastAsia="en-US" w:bidi="ar-SA"/>
+        </w:rPr>
+      </w:pPr>
+      <w:r>
+        <w:rPr>
+          <w:sz w:val="22"/>
+          <w:szCs w:val="22"/>
+          <w:lang w:val="en-US" w:eastAsia="en-US" w:bidi="ar-SA"/>
+        </w:rPr>
+        <w:t>Website: https://eusideging.github.io/</w:t>
+      </w:r>
+      <w:r>
+        <w:rPr>
+          <w:sz w:val="22"/>
+          <w:szCs w:val="22"/>
+          <w:lang w:val="en-US" w:eastAsia="en-US" w:bidi="ar-SA"/>
+        </w:rPr>
+        <w:t>euside</w:t>
       </w:r>
     </w:p>
     <w:p>
@@ -780,24 +806,22 @@
           <w:t>https://tinyurl.com/SiderasEvgenios-SCP-cert</w:t>
         </w:r>
       </w:hyperlink>
-      <w:hyperlink r:id="rId5">
-        <w:r>
-          <w:rPr>
-            <w:b w:val="false"/>
-            <w:bCs w:val="false"/>
-            <w:i w:val="false"/>
-            <w:caps w:val="false"/>
-            <w:smallCaps w:val="false"/>
-            <w:strike w:val="false"/>
-            <w:dstrike w:val="false"/>
-            <w:spacing w:val="0"/>
-            <w:sz w:val="22"/>
-            <w:szCs w:val="22"/>
-            <w:lang w:val="en-US" w:eastAsia="en-US" w:bidi="ar-SA"/>
-          </w:rPr>
-          <w:t>)</w:t>
-        </w:r>
-      </w:hyperlink>
+      <w:r>
+        <w:rPr>
+          <w:b w:val="false"/>
+          <w:bCs w:val="false"/>
+          <w:i w:val="false"/>
+          <w:caps w:val="false"/>
+          <w:smallCaps w:val="false"/>
+          <w:strike w:val="false"/>
+          <w:dstrike w:val="false"/>
+          <w:spacing w:val="0"/>
+          <w:sz w:val="22"/>
+          <w:szCs w:val="22"/>
+          <w:lang w:val="en-US" w:eastAsia="en-US" w:bidi="ar-SA"/>
+        </w:rPr>
+        <w:t>)</w:t>
+      </w:r>
     </w:p>
     <w:p>
       <w:pPr>

</xml_diff>